<commit_message>
Update Week 3 Agendas and Minutes.docx
</commit_message>
<xml_diff>
--- a/Paper Work/Agenda's and Minutes/Week 3 Agendas and Minutes.docx
+++ b/Paper Work/Agenda's and Minutes/Week 3 Agendas and Minutes.docx
@@ -210,7 +210,13 @@
           <w:lang w:val="en-US"/>
         </w:rPr>
         <w:tab/>
-        <w:t>Library Inholland</w:t>
+      </w:r>
+      <w:r>
+        <w:rPr>
+          <w:rFonts w:ascii="Calibri" w:hAnsi="Calibri" w:cs="Calibri"/>
+          <w:lang w:val="en-US"/>
+        </w:rPr>
+        <w:t>AO-27</w:t>
       </w:r>
     </w:p>
     <w:p>
@@ -341,7 +347,7 @@
           <w:rFonts w:ascii="Calibri" w:hAnsi="Calibri" w:cs="Calibri"/>
           <w:lang w:val="en-US"/>
         </w:rPr>
-        <w:t>Start</w:t>
+        <w:t>Open and agenda</w:t>
       </w:r>
     </w:p>
     <w:p>
@@ -361,7 +367,36 @@
           <w:rFonts w:ascii="Calibri" w:hAnsi="Calibri" w:cs="Calibri"/>
           <w:lang w:val="en-US"/>
         </w:rPr>
-        <w:t>Items to be added</w:t>
+        <w:t>Minutes of meeting from 2</w:t>
+      </w:r>
+      <w:r>
+        <w:rPr>
+          <w:rFonts w:ascii="Calibri" w:hAnsi="Calibri" w:cs="Calibri"/>
+          <w:lang w:val="en-US"/>
+        </w:rPr>
+        <w:t>7</w:t>
+      </w:r>
+      <w:r>
+        <w:rPr>
+          <w:rFonts w:ascii="Calibri" w:hAnsi="Calibri" w:cs="Calibri"/>
+          <w:vertAlign w:val="superscript"/>
+          <w:lang w:val="en-US"/>
+        </w:rPr>
+        <w:t>th</w:t>
+      </w:r>
+      <w:r>
+        <w:rPr>
+          <w:rFonts w:ascii="Calibri" w:hAnsi="Calibri" w:cs="Calibri"/>
+          <w:lang w:val="en-US"/>
+        </w:rPr>
+        <w:t xml:space="preserve"> </w:t>
+      </w:r>
+      <w:r>
+        <w:rPr>
+          <w:rFonts w:ascii="Calibri" w:hAnsi="Calibri" w:cs="Calibri"/>
+          <w:lang w:val="en-US"/>
+        </w:rPr>
+        <w:t>November</w:t>
       </w:r>
     </w:p>
     <w:p>
@@ -381,36 +416,7 @@
           <w:rFonts w:ascii="Calibri" w:hAnsi="Calibri" w:cs="Calibri"/>
           <w:lang w:val="en-US"/>
         </w:rPr>
-        <w:t>Minutes of meeting from 2</w:t>
-      </w:r>
-      <w:r>
-        <w:rPr>
-          <w:rFonts w:ascii="Calibri" w:hAnsi="Calibri" w:cs="Calibri"/>
-          <w:lang w:val="en-US"/>
-        </w:rPr>
-        <w:t>7</w:t>
-      </w:r>
-      <w:r>
-        <w:rPr>
-          <w:rFonts w:ascii="Calibri" w:hAnsi="Calibri" w:cs="Calibri"/>
-          <w:vertAlign w:val="superscript"/>
-          <w:lang w:val="en-US"/>
-        </w:rPr>
-        <w:t>th</w:t>
-      </w:r>
-      <w:r>
-        <w:rPr>
-          <w:rFonts w:ascii="Calibri" w:hAnsi="Calibri" w:cs="Calibri"/>
-          <w:lang w:val="en-US"/>
-        </w:rPr>
-        <w:t xml:space="preserve"> </w:t>
-      </w:r>
-      <w:r>
-        <w:rPr>
-          <w:rFonts w:ascii="Calibri" w:hAnsi="Calibri" w:cs="Calibri"/>
-          <w:lang w:val="en-US"/>
-        </w:rPr>
-        <w:t>November</w:t>
+        <w:t>Discuss how to find the needs of the client with the instructor</w:t>
       </w:r>
     </w:p>
     <w:p>
@@ -430,7 +436,7 @@
           <w:rFonts w:ascii="Calibri" w:hAnsi="Calibri" w:cs="Calibri"/>
           <w:lang w:val="en-US"/>
         </w:rPr>
-        <w:t>Discuss how to find the needs of the client with the instructor</w:t>
+        <w:t>Discuss and define current mathematical models</w:t>
       </w:r>
     </w:p>
     <w:p>
@@ -450,10 +456,8 @@
           <w:rFonts w:ascii="Calibri" w:hAnsi="Calibri" w:cs="Calibri"/>
           <w:lang w:val="en-US"/>
         </w:rPr>
-        <w:t>Discuss and define current mathematical models</w:t>
-      </w:r>
-      <w:bookmarkStart w:id="0" w:name="_GoBack"/>
-      <w:bookmarkEnd w:id="0"/>
+        <w:t>Divide tasks until the next meeting</w:t>
+      </w:r>
     </w:p>
     <w:p>
       <w:pPr>
@@ -472,7 +476,7 @@
           <w:rFonts w:ascii="Calibri" w:hAnsi="Calibri" w:cs="Calibri"/>
           <w:lang w:val="en-US"/>
         </w:rPr>
-        <w:t>Divide tasks until the next meeting</w:t>
+        <w:t>Open questions</w:t>
       </w:r>
     </w:p>
     <w:p>
@@ -492,15 +496,304 @@
           <w:rFonts w:ascii="Calibri" w:hAnsi="Calibri" w:cs="Calibri"/>
           <w:lang w:val="en-US"/>
         </w:rPr>
-        <w:t>Any other business</w:t>
-      </w:r>
+        <w:t>Closure</w:t>
+      </w:r>
+    </w:p>
+    <w:p>
+      <w:pPr>
+        <w:pStyle w:val="Heading2"/>
+        <w:pageBreakBefore/>
+        <w:numPr>
+          <w:ilvl w:val="1"/>
+          <w:numId w:val="25"/>
+        </w:numPr>
+        <w:rPr>
+          <w:kern w:val="2"/>
+          <w:lang w:val="en-US"/>
+        </w:rPr>
+      </w:pPr>
+      <w:r>
+        <w:rPr>
+          <w:lang w:val="en-US"/>
+        </w:rPr>
+        <w:lastRenderedPageBreak/>
+        <w:t>Agenda</w:t>
+      </w:r>
+    </w:p>
+    <w:p>
+      <w:pPr>
+        <w:rPr>
+          <w:lang w:val="en-US"/>
+        </w:rPr>
+      </w:pPr>
+    </w:p>
+    <w:p>
+      <w:pPr>
+        <w:spacing w:before="120" w:after="120"/>
+        <w:rPr>
+          <w:rFonts w:ascii="Calibri" w:hAnsi="Calibri" w:cs="Calibri"/>
+          <w:lang w:val="en-US"/>
+        </w:rPr>
+      </w:pPr>
+      <w:r>
+        <w:rPr>
+          <w:rFonts w:ascii="Calibri" w:hAnsi="Calibri" w:cs="Calibri"/>
+          <w:u w:val="single"/>
+          <w:lang w:val="en-US"/>
+        </w:rPr>
+        <w:t>Date</w:t>
+      </w:r>
+      <w:r>
+        <w:rPr>
+          <w:rFonts w:ascii="Calibri" w:hAnsi="Calibri" w:cs="Calibri"/>
+          <w:lang w:val="en-US"/>
+        </w:rPr>
+        <w:t xml:space="preserve">: </w:t>
+      </w:r>
+      <w:r>
+        <w:rPr>
+          <w:rFonts w:ascii="Calibri" w:hAnsi="Calibri" w:cs="Calibri"/>
+          <w:lang w:val="en-US"/>
+        </w:rPr>
+        <w:tab/>
+      </w:r>
+      <w:r>
+        <w:rPr>
+          <w:rFonts w:ascii="Calibri" w:hAnsi="Calibri" w:cs="Calibri"/>
+          <w:lang w:val="en-US"/>
+        </w:rPr>
+        <w:tab/>
+        <w:t>Tuesday 4</w:t>
+      </w:r>
+      <w:r>
+        <w:rPr>
+          <w:rFonts w:ascii="Calibri" w:hAnsi="Calibri" w:cs="Calibri"/>
+          <w:vertAlign w:val="superscript"/>
+          <w:lang w:val="en-US"/>
+        </w:rPr>
+        <w:t>th</w:t>
+      </w:r>
+      <w:r>
+        <w:rPr>
+          <w:rFonts w:ascii="Calibri" w:hAnsi="Calibri" w:cs="Calibri"/>
+          <w:lang w:val="en-US"/>
+        </w:rPr>
+        <w:t xml:space="preserve"> of December 2018</w:t>
+      </w:r>
+    </w:p>
+    <w:p>
+      <w:pPr>
+        <w:spacing w:before="120" w:after="120"/>
+        <w:rPr>
+          <w:rFonts w:ascii="Calibri" w:hAnsi="Calibri" w:cs="Calibri"/>
+          <w:lang w:val="en-US"/>
+        </w:rPr>
+      </w:pPr>
+      <w:r>
+        <w:rPr>
+          <w:rFonts w:ascii="Calibri" w:hAnsi="Calibri" w:cs="Calibri"/>
+          <w:u w:val="single"/>
+          <w:lang w:val="en-US"/>
+        </w:rPr>
+        <w:t>Attendees</w:t>
+      </w:r>
+      <w:r>
+        <w:rPr>
+          <w:rFonts w:ascii="Calibri" w:hAnsi="Calibri" w:cs="Calibri"/>
+          <w:lang w:val="en-US"/>
+        </w:rPr>
+        <w:t xml:space="preserve">: </w:t>
+      </w:r>
+      <w:r>
+        <w:rPr>
+          <w:rFonts w:ascii="Calibri" w:hAnsi="Calibri" w:cs="Calibri"/>
+          <w:lang w:val="en-US"/>
+        </w:rPr>
+        <w:tab/>
+        <w:t xml:space="preserve">Bindu, Justin, </w:t>
+      </w:r>
+      <w:proofErr w:type="spellStart"/>
+      <w:r>
+        <w:rPr>
+          <w:rFonts w:ascii="Calibri" w:hAnsi="Calibri" w:cs="Calibri"/>
+          <w:lang w:val="en-US"/>
+        </w:rPr>
+        <w:t>Joud</w:t>
+      </w:r>
+      <w:proofErr w:type="spellEnd"/>
+      <w:r>
+        <w:rPr>
+          <w:rFonts w:ascii="Calibri" w:hAnsi="Calibri" w:cs="Calibri"/>
+          <w:lang w:val="en-US"/>
+        </w:rPr>
+        <w:t xml:space="preserve">, </w:t>
+      </w:r>
+      <w:proofErr w:type="spellStart"/>
+      <w:r>
+        <w:rPr>
+          <w:rFonts w:ascii="Calibri" w:hAnsi="Calibri" w:cs="Calibri"/>
+          <w:lang w:val="en-US"/>
+        </w:rPr>
+        <w:t>Assem</w:t>
+      </w:r>
+      <w:proofErr w:type="spellEnd"/>
+      <w:r>
+        <w:rPr>
+          <w:rFonts w:ascii="Calibri" w:hAnsi="Calibri" w:cs="Calibri"/>
+          <w:lang w:val="en-US"/>
+        </w:rPr>
+        <w:t>, Justice</w:t>
+      </w:r>
+    </w:p>
+    <w:p>
+      <w:pPr>
+        <w:spacing w:before="120" w:after="120"/>
+        <w:rPr>
+          <w:rFonts w:ascii="Calibri" w:hAnsi="Calibri" w:cs="Calibri"/>
+          <w:lang w:val="en-US"/>
+        </w:rPr>
+      </w:pPr>
+      <w:r>
+        <w:rPr>
+          <w:rFonts w:ascii="Calibri" w:hAnsi="Calibri" w:cs="Calibri"/>
+          <w:u w:val="single"/>
+          <w:lang w:val="en-US"/>
+        </w:rPr>
+        <w:t>Location</w:t>
+      </w:r>
+      <w:r>
+        <w:rPr>
+          <w:rFonts w:ascii="Calibri" w:hAnsi="Calibri" w:cs="Calibri"/>
+          <w:lang w:val="en-US"/>
+        </w:rPr>
+        <w:t xml:space="preserve">: </w:t>
+      </w:r>
+      <w:r>
+        <w:rPr>
+          <w:rFonts w:ascii="Calibri" w:hAnsi="Calibri" w:cs="Calibri"/>
+          <w:lang w:val="en-US"/>
+        </w:rPr>
+        <w:tab/>
+      </w:r>
+      <w:r>
+        <w:rPr>
+          <w:rFonts w:ascii="Calibri" w:hAnsi="Calibri" w:cs="Calibri"/>
+          <w:lang w:val="en-US"/>
+        </w:rPr>
+        <w:t>AO-27</w:t>
+      </w:r>
+    </w:p>
+    <w:p>
+      <w:pPr>
+        <w:spacing w:before="120" w:after="120"/>
+        <w:rPr>
+          <w:rFonts w:ascii="Calibri" w:hAnsi="Calibri" w:cs="Calibri"/>
+          <w:lang w:val="en-US"/>
+        </w:rPr>
+      </w:pPr>
+      <w:r>
+        <w:rPr>
+          <w:rFonts w:ascii="Calibri" w:hAnsi="Calibri" w:cs="Calibri"/>
+          <w:u w:val="single"/>
+          <w:lang w:val="en-US"/>
+        </w:rPr>
+        <w:t>Secretary</w:t>
+      </w:r>
+      <w:r>
+        <w:rPr>
+          <w:rFonts w:ascii="Calibri" w:hAnsi="Calibri" w:cs="Calibri"/>
+          <w:lang w:val="en-US"/>
+        </w:rPr>
+        <w:t>:</w:t>
+      </w:r>
+      <w:r>
+        <w:rPr>
+          <w:rFonts w:ascii="Calibri" w:hAnsi="Calibri" w:cs="Calibri"/>
+          <w:lang w:val="en-US"/>
+        </w:rPr>
+        <w:tab/>
+        <w:t>Justice</w:t>
+      </w:r>
+    </w:p>
+    <w:p>
+      <w:pPr>
+        <w:spacing w:before="120" w:after="120"/>
+        <w:rPr>
+          <w:rFonts w:ascii="Calibri" w:hAnsi="Calibri" w:cs="Calibri"/>
+          <w:lang w:val="en-US"/>
+        </w:rPr>
+      </w:pPr>
+      <w:r>
+        <w:rPr>
+          <w:rFonts w:ascii="Calibri" w:hAnsi="Calibri" w:cs="Calibri"/>
+          <w:u w:val="single"/>
+          <w:lang w:val="en-US"/>
+        </w:rPr>
+        <w:t>Chairman</w:t>
+      </w:r>
+      <w:r>
+        <w:rPr>
+          <w:rFonts w:ascii="Calibri" w:hAnsi="Calibri" w:cs="Calibri"/>
+          <w:lang w:val="en-US"/>
+        </w:rPr>
+        <w:t>:</w:t>
+      </w:r>
+      <w:r>
+        <w:rPr>
+          <w:rFonts w:ascii="Calibri" w:hAnsi="Calibri" w:cs="Calibri"/>
+          <w:lang w:val="en-US"/>
+        </w:rPr>
+        <w:tab/>
+      </w:r>
+      <w:proofErr w:type="spellStart"/>
+      <w:r>
+        <w:rPr>
+          <w:rFonts w:ascii="Calibri" w:hAnsi="Calibri" w:cs="Calibri"/>
+          <w:lang w:val="en-US"/>
+        </w:rPr>
+        <w:t>Joud</w:t>
+      </w:r>
+      <w:proofErr w:type="spellEnd"/>
+    </w:p>
+    <w:p>
+      <w:pPr>
+        <w:spacing w:before="120" w:after="120"/>
+        <w:rPr>
+          <w:rFonts w:ascii="Calibri" w:hAnsi="Calibri" w:cs="Calibri"/>
+          <w:lang w:val="en-US"/>
+        </w:rPr>
+      </w:pPr>
+      <w:r>
+        <w:rPr>
+          <w:rFonts w:ascii="Calibri" w:hAnsi="Calibri" w:cs="Calibri"/>
+          <w:u w:val="single"/>
+          <w:lang w:val="en-US"/>
+        </w:rPr>
+        <w:t>Schedule</w:t>
+      </w:r>
+      <w:r>
+        <w:rPr>
+          <w:rFonts w:ascii="Calibri" w:hAnsi="Calibri" w:cs="Calibri"/>
+          <w:lang w:val="en-US"/>
+        </w:rPr>
+        <w:t>:</w:t>
+      </w:r>
+    </w:p>
+    <w:p>
+      <w:pPr>
+        <w:pStyle w:val="ListParagraph"/>
+        <w:ind w:left="0"/>
+        <w:rPr>
+          <w:rFonts w:ascii="Calibri" w:hAnsi="Calibri" w:cs="Calibri"/>
+        </w:rPr>
+      </w:pPr>
     </w:p>
     <w:p>
       <w:pPr>
         <w:pStyle w:val="ListParagraph"/>
         <w:numPr>
           <w:ilvl w:val="0"/>
-          <w:numId w:val="37"/>
+          <w:numId w:val="38"/>
         </w:numPr>
         <w:rPr>
           <w:rFonts w:ascii="Calibri" w:hAnsi="Calibri" w:cs="Calibri"/>
@@ -512,9 +805,413 @@
           <w:rFonts w:ascii="Calibri" w:hAnsi="Calibri" w:cs="Calibri"/>
           <w:lang w:val="en-US"/>
         </w:rPr>
+        <w:t>Open and agenda</w:t>
+      </w:r>
+    </w:p>
+    <w:p>
+      <w:pPr>
+        <w:pStyle w:val="ListParagraph"/>
+        <w:rPr>
+          <w:rFonts w:ascii="Calibri" w:hAnsi="Calibri" w:cs="Calibri"/>
+          <w:lang w:val="en-US"/>
+        </w:rPr>
+      </w:pPr>
+      <w:r>
+        <w:rPr>
+          <w:rFonts w:ascii="Calibri" w:hAnsi="Calibri" w:cs="Calibri"/>
+          <w:lang w:val="en-US"/>
+        </w:rPr>
+        <w:t>There are not yet any models created and therefore none to be discussed. This item is removed from the age</w:t>
+      </w:r>
+      <w:r>
+        <w:rPr>
+          <w:rFonts w:ascii="Calibri" w:hAnsi="Calibri" w:cs="Calibri"/>
+          <w:lang w:val="en-US"/>
+        </w:rPr>
+        <w:t>nda.</w:t>
+      </w:r>
+      <w:r>
+        <w:rPr>
+          <w:rFonts w:ascii="Calibri" w:hAnsi="Calibri" w:cs="Calibri"/>
+          <w:lang w:val="en-US"/>
+        </w:rPr>
+        <w:t xml:space="preserve"> Also, the room was wrong</w:t>
+      </w:r>
+      <w:r>
+        <w:rPr>
+          <w:rFonts w:ascii="Calibri" w:hAnsi="Calibri" w:cs="Calibri"/>
+          <w:lang w:val="en-US"/>
+        </w:rPr>
+        <w:t>,</w:t>
+      </w:r>
+      <w:r>
+        <w:rPr>
+          <w:rFonts w:ascii="Calibri" w:hAnsi="Calibri" w:cs="Calibri"/>
+          <w:lang w:val="en-US"/>
+        </w:rPr>
+        <w:t xml:space="preserve"> so this was changed.</w:t>
+      </w:r>
+    </w:p>
+    <w:p>
+      <w:pPr>
+        <w:pStyle w:val="ListParagraph"/>
+        <w:numPr>
+          <w:ilvl w:val="0"/>
+          <w:numId w:val="38"/>
+        </w:numPr>
+        <w:rPr>
+          <w:rFonts w:ascii="Calibri" w:hAnsi="Calibri" w:cs="Calibri"/>
+          <w:lang w:val="en-US"/>
+        </w:rPr>
+      </w:pPr>
+      <w:r>
+        <w:rPr>
+          <w:rFonts w:ascii="Calibri" w:hAnsi="Calibri" w:cs="Calibri"/>
+          <w:lang w:val="en-US"/>
+        </w:rPr>
+        <w:t>Minutes of meeting from 27</w:t>
+      </w:r>
+      <w:r>
+        <w:rPr>
+          <w:rFonts w:ascii="Calibri" w:hAnsi="Calibri" w:cs="Calibri"/>
+          <w:vertAlign w:val="superscript"/>
+          <w:lang w:val="en-US"/>
+        </w:rPr>
+        <w:t>th</w:t>
+      </w:r>
+      <w:r>
+        <w:rPr>
+          <w:rFonts w:ascii="Calibri" w:hAnsi="Calibri" w:cs="Calibri"/>
+          <w:lang w:val="en-US"/>
+        </w:rPr>
+        <w:t xml:space="preserve"> November</w:t>
+      </w:r>
+    </w:p>
+    <w:p>
+      <w:pPr>
+        <w:pStyle w:val="ListParagraph"/>
+        <w:rPr>
+          <w:rFonts w:ascii="Calibri" w:hAnsi="Calibri" w:cs="Calibri"/>
+          <w:lang w:val="en-US"/>
+        </w:rPr>
+      </w:pPr>
+      <w:r>
+        <w:rPr>
+          <w:rFonts w:ascii="Calibri" w:hAnsi="Calibri" w:cs="Calibri"/>
+          <w:lang w:val="en-US"/>
+        </w:rPr>
+        <w:t>The previous meeting was cancelled due to a problem with the schedule app. Therefor</w:t>
+      </w:r>
+      <w:r>
+        <w:rPr>
+          <w:rFonts w:ascii="Calibri" w:hAnsi="Calibri" w:cs="Calibri"/>
+          <w:lang w:val="en-US"/>
+        </w:rPr>
+        <w:t>e</w:t>
+      </w:r>
+      <w:r>
+        <w:rPr>
+          <w:rFonts w:ascii="Calibri" w:hAnsi="Calibri" w:cs="Calibri"/>
+          <w:lang w:val="en-US"/>
+        </w:rPr>
+        <w:t>,</w:t>
+      </w:r>
+      <w:r>
+        <w:rPr>
+          <w:rFonts w:ascii="Calibri" w:hAnsi="Calibri" w:cs="Calibri"/>
+          <w:lang w:val="en-US"/>
+        </w:rPr>
+        <w:t xml:space="preserve"> there are no minutes to be reviewed.</w:t>
+      </w:r>
+    </w:p>
+    <w:p>
+      <w:pPr>
+        <w:pStyle w:val="ListParagraph"/>
+        <w:numPr>
+          <w:ilvl w:val="0"/>
+          <w:numId w:val="38"/>
+        </w:numPr>
+        <w:rPr>
+          <w:rFonts w:ascii="Calibri" w:hAnsi="Calibri" w:cs="Calibri"/>
+          <w:lang w:val="en-US"/>
+        </w:rPr>
+      </w:pPr>
+      <w:r>
+        <w:rPr>
+          <w:rFonts w:ascii="Calibri" w:hAnsi="Calibri" w:cs="Calibri"/>
+          <w:lang w:val="en-US"/>
+        </w:rPr>
+        <w:t>Discuss how to find the needs of the client with the instructor</w:t>
+      </w:r>
+    </w:p>
+    <w:p>
+      <w:pPr>
+        <w:pStyle w:val="ListParagraph"/>
+        <w:numPr>
+          <w:ilvl w:val="1"/>
+          <w:numId w:val="38"/>
+        </w:numPr>
+        <w:rPr>
+          <w:rFonts w:ascii="Calibri" w:hAnsi="Calibri" w:cs="Calibri"/>
+          <w:lang w:val="en-US"/>
+        </w:rPr>
+      </w:pPr>
+      <w:r>
+        <w:rPr>
+          <w:rFonts w:ascii="Calibri" w:hAnsi="Calibri" w:cs="Calibri"/>
+          <w:lang w:val="en-US"/>
+        </w:rPr>
+        <w:t xml:space="preserve">Send </w:t>
+      </w:r>
+      <w:r>
+        <w:rPr>
+          <w:rFonts w:ascii="Calibri" w:hAnsi="Calibri" w:cs="Calibri"/>
+          <w:lang w:val="en-US"/>
+        </w:rPr>
+        <w:t xml:space="preserve">a lot of </w:t>
+      </w:r>
+      <w:r>
+        <w:rPr>
+          <w:rFonts w:ascii="Calibri" w:hAnsi="Calibri" w:cs="Calibri"/>
+          <w:lang w:val="en-US"/>
+        </w:rPr>
+        <w:t>features</w:t>
+      </w:r>
+      <w:r>
+        <w:rPr>
+          <w:rFonts w:ascii="Calibri" w:hAnsi="Calibri" w:cs="Calibri"/>
+          <w:lang w:val="en-US"/>
+        </w:rPr>
+        <w:t xml:space="preserve"> with short descriptions</w:t>
+      </w:r>
+      <w:r>
+        <w:rPr>
+          <w:rFonts w:ascii="Calibri" w:hAnsi="Calibri" w:cs="Calibri"/>
+          <w:lang w:val="en-US"/>
+        </w:rPr>
+        <w:t xml:space="preserve"> to </w:t>
+      </w:r>
+      <w:r>
+        <w:rPr>
+          <w:rFonts w:ascii="Calibri" w:hAnsi="Calibri" w:cs="Calibri"/>
+          <w:lang w:val="en-US"/>
+        </w:rPr>
+        <w:t xml:space="preserve">Harald so he can </w:t>
+      </w:r>
+      <w:r>
+        <w:rPr>
+          <w:rFonts w:ascii="Calibri" w:hAnsi="Calibri" w:cs="Calibri"/>
+          <w:lang w:val="en-GB"/>
+        </w:rPr>
+        <w:t>prioritise</w:t>
+      </w:r>
+      <w:r>
+        <w:rPr>
+          <w:rFonts w:ascii="Calibri" w:hAnsi="Calibri" w:cs="Calibri"/>
+          <w:lang w:val="en-US"/>
+        </w:rPr>
+        <w:t xml:space="preserve"> </w:t>
+      </w:r>
+      <w:bookmarkStart w:id="0" w:name="_GoBack"/>
+      <w:bookmarkEnd w:id="0"/>
+    </w:p>
+    <w:p>
+      <w:pPr>
+        <w:pStyle w:val="ListParagraph"/>
+        <w:numPr>
+          <w:ilvl w:val="1"/>
+          <w:numId w:val="38"/>
+        </w:numPr>
+        <w:rPr>
+          <w:rFonts w:ascii="Calibri" w:hAnsi="Calibri" w:cs="Calibri"/>
+          <w:lang w:val="en-US"/>
+        </w:rPr>
+      </w:pPr>
+      <w:r>
+        <w:rPr>
+          <w:rFonts w:ascii="Calibri" w:hAnsi="Calibri" w:cs="Calibri"/>
+          <w:lang w:val="en-US"/>
+        </w:rPr>
+        <w:t>From these user stories create use case descriptions</w:t>
+      </w:r>
+    </w:p>
+    <w:p>
+      <w:pPr>
+        <w:pStyle w:val="ListParagraph"/>
+        <w:numPr>
+          <w:ilvl w:val="0"/>
+          <w:numId w:val="38"/>
+        </w:numPr>
+        <w:rPr>
+          <w:rFonts w:ascii="Calibri" w:hAnsi="Calibri" w:cs="Calibri"/>
+          <w:lang w:val="en-US"/>
+        </w:rPr>
+      </w:pPr>
+      <w:r>
+        <w:rPr>
+          <w:rFonts w:ascii="Calibri" w:hAnsi="Calibri" w:cs="Calibri"/>
+          <w:lang w:val="en-US"/>
+        </w:rPr>
+        <w:t>Divide tasks until the next meeting</w:t>
+      </w:r>
+    </w:p>
+    <w:p>
+      <w:pPr>
+        <w:pStyle w:val="ListParagraph"/>
+        <w:numPr>
+          <w:ilvl w:val="0"/>
+          <w:numId w:val="39"/>
+        </w:numPr>
+        <w:rPr>
+          <w:rFonts w:ascii="Calibri" w:hAnsi="Calibri" w:cs="Calibri"/>
+          <w:lang w:val="en-US"/>
+        </w:rPr>
+      </w:pPr>
+      <w:r>
+        <w:rPr>
+          <w:rFonts w:ascii="Calibri" w:hAnsi="Calibri" w:cs="Calibri"/>
+          <w:lang w:val="en-US"/>
+        </w:rPr>
+        <w:t xml:space="preserve">Justice </w:t>
+      </w:r>
+      <w:r>
+        <w:rPr>
+          <w:rFonts w:ascii="Calibri" w:hAnsi="Calibri" w:cs="Calibri"/>
+          <w:lang w:val="en-US"/>
+        </w:rPr>
+        <w:t xml:space="preserve">and Bindu </w:t>
+      </w:r>
+      <w:r>
+        <w:rPr>
+          <w:rFonts w:ascii="Calibri" w:hAnsi="Calibri" w:cs="Calibri"/>
+          <w:lang w:val="en-US"/>
+        </w:rPr>
+        <w:t xml:space="preserve">– Start </w:t>
+      </w:r>
+      <w:r>
+        <w:rPr>
+          <w:rFonts w:ascii="Calibri" w:hAnsi="Calibri" w:cs="Calibri"/>
+          <w:lang w:val="en-US"/>
+        </w:rPr>
+        <w:t>the UML process of finding the use cases, stakeholders, and begin use case diagram</w:t>
+      </w:r>
+      <w:r>
+        <w:rPr>
+          <w:rFonts w:ascii="Calibri" w:hAnsi="Calibri" w:cs="Calibri"/>
+          <w:lang w:val="en-US"/>
+        </w:rPr>
+        <w:t xml:space="preserve"> and descriptions</w:t>
+      </w:r>
+      <w:r>
+        <w:rPr>
+          <w:rFonts w:ascii="Calibri" w:hAnsi="Calibri" w:cs="Calibri"/>
+          <w:lang w:val="en-US"/>
+        </w:rPr>
+        <w:t>.</w:t>
+      </w:r>
+    </w:p>
+    <w:p>
+      <w:pPr>
+        <w:pStyle w:val="ListParagraph"/>
+        <w:numPr>
+          <w:ilvl w:val="0"/>
+          <w:numId w:val="39"/>
+        </w:numPr>
+        <w:rPr>
+          <w:rFonts w:ascii="Calibri" w:hAnsi="Calibri" w:cs="Calibri"/>
+          <w:lang w:val="en-US"/>
+        </w:rPr>
+      </w:pPr>
+      <w:r>
+        <w:rPr>
+          <w:rFonts w:ascii="Calibri" w:hAnsi="Calibri" w:cs="Calibri"/>
+          <w:lang w:val="en-US"/>
+        </w:rPr>
+        <w:t xml:space="preserve">Justin, </w:t>
+      </w:r>
+      <w:proofErr w:type="spellStart"/>
+      <w:r>
+        <w:rPr>
+          <w:rFonts w:ascii="Calibri" w:hAnsi="Calibri" w:cs="Calibri"/>
+          <w:lang w:val="en-US"/>
+        </w:rPr>
+        <w:t>Assem</w:t>
+      </w:r>
+      <w:proofErr w:type="spellEnd"/>
+      <w:r>
+        <w:rPr>
+          <w:rFonts w:ascii="Calibri" w:hAnsi="Calibri" w:cs="Calibri"/>
+          <w:lang w:val="en-US"/>
+        </w:rPr>
+        <w:t xml:space="preserve"> and </w:t>
+      </w:r>
+      <w:proofErr w:type="spellStart"/>
+      <w:r>
+        <w:rPr>
+          <w:rFonts w:ascii="Calibri" w:hAnsi="Calibri" w:cs="Calibri"/>
+          <w:lang w:val="en-US"/>
+        </w:rPr>
+        <w:t>Joud</w:t>
+      </w:r>
+      <w:proofErr w:type="spellEnd"/>
+      <w:r>
+        <w:rPr>
+          <w:rFonts w:ascii="Calibri" w:hAnsi="Calibri" w:cs="Calibri"/>
+          <w:lang w:val="en-US"/>
+        </w:rPr>
+        <w:t xml:space="preserve"> – Create first basic model on population growth including food supply.</w:t>
+      </w:r>
+    </w:p>
+    <w:p>
+      <w:pPr>
+        <w:pStyle w:val="ListParagraph"/>
+        <w:numPr>
+          <w:ilvl w:val="0"/>
+          <w:numId w:val="38"/>
+        </w:numPr>
+        <w:rPr>
+          <w:rFonts w:ascii="Calibri" w:hAnsi="Calibri" w:cs="Calibri"/>
+          <w:lang w:val="en-US"/>
+        </w:rPr>
+      </w:pPr>
+      <w:r>
+        <w:rPr>
+          <w:rFonts w:ascii="Calibri" w:hAnsi="Calibri" w:cs="Calibri"/>
+          <w:lang w:val="en-US"/>
+        </w:rPr>
+        <w:t>Open questions</w:t>
+      </w:r>
+    </w:p>
+    <w:p>
+      <w:pPr>
+        <w:pStyle w:val="ListParagraph"/>
+        <w:rPr>
+          <w:rFonts w:ascii="Calibri" w:hAnsi="Calibri" w:cs="Calibri"/>
+          <w:lang w:val="en-US"/>
+        </w:rPr>
+      </w:pPr>
+    </w:p>
+    <w:p>
+      <w:pPr>
+        <w:pStyle w:val="ListParagraph"/>
+        <w:numPr>
+          <w:ilvl w:val="0"/>
+          <w:numId w:val="38"/>
+        </w:numPr>
+        <w:rPr>
+          <w:rFonts w:ascii="Calibri" w:hAnsi="Calibri" w:cs="Calibri"/>
+          <w:lang w:val="en-US"/>
+        </w:rPr>
+      </w:pPr>
+      <w:r>
+        <w:rPr>
+          <w:rFonts w:ascii="Calibri" w:hAnsi="Calibri" w:cs="Calibri"/>
+          <w:lang w:val="en-US"/>
+        </w:rPr>
         <w:t>Closure</w:t>
       </w:r>
     </w:p>
+    <w:p/>
     <w:p/>
     <w:sectPr>
       <w:pgSz w:w="12240" w:h="15840"/>
@@ -738,6 +1435,92 @@
     </w:lvl>
   </w:abstractNum>
   <w:abstractNum w:abstractNumId="2" w15:restartNumberingAfterBreak="0">
+    <w:nsid w:val="034103FB"/>
+    <w:multiLevelType w:val="hybridMultilevel"/>
+    <w:tmpl w:val="CA303150"/>
+    <w:lvl w:ilvl="0" w:tplc="0C090019">
+      <w:start w:val="1"/>
+      <w:numFmt w:val="lowerLetter"/>
+      <w:lvlText w:val="%1."/>
+      <w:lvlJc w:val="left"/>
+      <w:pPr>
+        <w:ind w:left="1440" w:hanging="360"/>
+      </w:pPr>
+    </w:lvl>
+    <w:lvl w:ilvl="1" w:tplc="0C090019" w:tentative="1">
+      <w:start w:val="1"/>
+      <w:numFmt w:val="lowerLetter"/>
+      <w:lvlText w:val="%2."/>
+      <w:lvlJc w:val="left"/>
+      <w:pPr>
+        <w:ind w:left="2160" w:hanging="360"/>
+      </w:pPr>
+    </w:lvl>
+    <w:lvl w:ilvl="2" w:tplc="0C09001B" w:tentative="1">
+      <w:start w:val="1"/>
+      <w:numFmt w:val="lowerRoman"/>
+      <w:lvlText w:val="%3."/>
+      <w:lvlJc w:val="right"/>
+      <w:pPr>
+        <w:ind w:left="2880" w:hanging="180"/>
+      </w:pPr>
+    </w:lvl>
+    <w:lvl w:ilvl="3" w:tplc="0C09000F" w:tentative="1">
+      <w:start w:val="1"/>
+      <w:numFmt w:val="decimal"/>
+      <w:lvlText w:val="%4."/>
+      <w:lvlJc w:val="left"/>
+      <w:pPr>
+        <w:ind w:left="3600" w:hanging="360"/>
+      </w:pPr>
+    </w:lvl>
+    <w:lvl w:ilvl="4" w:tplc="0C090019" w:tentative="1">
+      <w:start w:val="1"/>
+      <w:numFmt w:val="lowerLetter"/>
+      <w:lvlText w:val="%5."/>
+      <w:lvlJc w:val="left"/>
+      <w:pPr>
+        <w:ind w:left="4320" w:hanging="360"/>
+      </w:pPr>
+    </w:lvl>
+    <w:lvl w:ilvl="5" w:tplc="0C09001B" w:tentative="1">
+      <w:start w:val="1"/>
+      <w:numFmt w:val="lowerRoman"/>
+      <w:lvlText w:val="%6."/>
+      <w:lvlJc w:val="right"/>
+      <w:pPr>
+        <w:ind w:left="5040" w:hanging="180"/>
+      </w:pPr>
+    </w:lvl>
+    <w:lvl w:ilvl="6" w:tplc="0C09000F" w:tentative="1">
+      <w:start w:val="1"/>
+      <w:numFmt w:val="decimal"/>
+      <w:lvlText w:val="%7."/>
+      <w:lvlJc w:val="left"/>
+      <w:pPr>
+        <w:ind w:left="5760" w:hanging="360"/>
+      </w:pPr>
+    </w:lvl>
+    <w:lvl w:ilvl="7" w:tplc="0C090019" w:tentative="1">
+      <w:start w:val="1"/>
+      <w:numFmt w:val="lowerLetter"/>
+      <w:lvlText w:val="%8."/>
+      <w:lvlJc w:val="left"/>
+      <w:pPr>
+        <w:ind w:left="6480" w:hanging="360"/>
+      </w:pPr>
+    </w:lvl>
+    <w:lvl w:ilvl="8" w:tplc="0C09001B" w:tentative="1">
+      <w:start w:val="1"/>
+      <w:numFmt w:val="lowerRoman"/>
+      <w:lvlText w:val="%9."/>
+      <w:lvlJc w:val="right"/>
+      <w:pPr>
+        <w:ind w:left="7200" w:hanging="180"/>
+      </w:pPr>
+    </w:lvl>
+  </w:abstractNum>
+  <w:abstractNum w:abstractNumId="3" w15:restartNumberingAfterBreak="0">
     <w:nsid w:val="042F2853"/>
     <w:multiLevelType w:val="hybridMultilevel"/>
     <w:tmpl w:val="861EC056"/>
@@ -823,7 +1606,7 @@
       </w:pPr>
     </w:lvl>
   </w:abstractNum>
-  <w:abstractNum w:abstractNumId="3" w15:restartNumberingAfterBreak="0">
+  <w:abstractNum w:abstractNumId="4" w15:restartNumberingAfterBreak="0">
     <w:nsid w:val="04D04264"/>
     <w:multiLevelType w:val="hybridMultilevel"/>
     <w:tmpl w:val="6F1266F0"/>
@@ -909,7 +1692,120 @@
       </w:pPr>
     </w:lvl>
   </w:abstractNum>
-  <w:abstractNum w:abstractNumId="4" w15:restartNumberingAfterBreak="0">
+  <w:abstractNum w:abstractNumId="5" w15:restartNumberingAfterBreak="0">
+    <w:nsid w:val="0C426411"/>
+    <w:multiLevelType w:val="multilevel"/>
+    <w:tmpl w:val="00000004"/>
+    <w:lvl w:ilvl="0">
+      <w:start w:val="1"/>
+      <w:numFmt w:val="decimal"/>
+      <w:lvlText w:val="%1."/>
+      <w:lvlJc w:val="left"/>
+      <w:pPr>
+        <w:tabs>
+          <w:tab w:val="num" w:pos="0"/>
+        </w:tabs>
+        <w:ind w:left="720" w:hanging="360"/>
+      </w:pPr>
+    </w:lvl>
+    <w:lvl w:ilvl="1">
+      <w:start w:val="1"/>
+      <w:numFmt w:val="lowerLetter"/>
+      <w:lvlText w:val="%2."/>
+      <w:lvlJc w:val="left"/>
+      <w:pPr>
+        <w:tabs>
+          <w:tab w:val="num" w:pos="0"/>
+        </w:tabs>
+        <w:ind w:left="1440" w:hanging="360"/>
+      </w:pPr>
+    </w:lvl>
+    <w:lvl w:ilvl="2">
+      <w:start w:val="1"/>
+      <w:numFmt w:val="lowerRoman"/>
+      <w:lvlText w:val="%2.%3."/>
+      <w:lvlJc w:val="left"/>
+      <w:pPr>
+        <w:tabs>
+          <w:tab w:val="num" w:pos="0"/>
+        </w:tabs>
+        <w:ind w:left="2160" w:hanging="180"/>
+      </w:pPr>
+    </w:lvl>
+    <w:lvl w:ilvl="3">
+      <w:start w:val="1"/>
+      <w:numFmt w:val="decimal"/>
+      <w:lvlText w:val="%2.%3.%4."/>
+      <w:lvlJc w:val="left"/>
+      <w:pPr>
+        <w:tabs>
+          <w:tab w:val="num" w:pos="0"/>
+        </w:tabs>
+        <w:ind w:left="2880" w:hanging="360"/>
+      </w:pPr>
+    </w:lvl>
+    <w:lvl w:ilvl="4">
+      <w:start w:val="1"/>
+      <w:numFmt w:val="lowerLetter"/>
+      <w:lvlText w:val="%2.%3.%4.%5."/>
+      <w:lvlJc w:val="left"/>
+      <w:pPr>
+        <w:tabs>
+          <w:tab w:val="num" w:pos="0"/>
+        </w:tabs>
+        <w:ind w:left="3600" w:hanging="360"/>
+      </w:pPr>
+    </w:lvl>
+    <w:lvl w:ilvl="5">
+      <w:start w:val="1"/>
+      <w:numFmt w:val="lowerRoman"/>
+      <w:lvlText w:val="%2.%3.%4.%5.%6."/>
+      <w:lvlJc w:val="left"/>
+      <w:pPr>
+        <w:tabs>
+          <w:tab w:val="num" w:pos="0"/>
+        </w:tabs>
+        <w:ind w:left="4320" w:hanging="180"/>
+      </w:pPr>
+    </w:lvl>
+    <w:lvl w:ilvl="6">
+      <w:start w:val="1"/>
+      <w:numFmt w:val="decimal"/>
+      <w:lvlText w:val="%2.%3.%4.%5.%6.%7."/>
+      <w:lvlJc w:val="left"/>
+      <w:pPr>
+        <w:tabs>
+          <w:tab w:val="num" w:pos="0"/>
+        </w:tabs>
+        <w:ind w:left="5040" w:hanging="360"/>
+      </w:pPr>
+    </w:lvl>
+    <w:lvl w:ilvl="7">
+      <w:start w:val="1"/>
+      <w:numFmt w:val="lowerLetter"/>
+      <w:lvlText w:val="%2.%3.%4.%5.%6.%7.%8."/>
+      <w:lvlJc w:val="left"/>
+      <w:pPr>
+        <w:tabs>
+          <w:tab w:val="num" w:pos="0"/>
+        </w:tabs>
+        <w:ind w:left="5760" w:hanging="360"/>
+      </w:pPr>
+    </w:lvl>
+    <w:lvl w:ilvl="8">
+      <w:start w:val="1"/>
+      <w:numFmt w:val="lowerRoman"/>
+      <w:lvlText w:val="%2.%3.%4.%5.%6.%7.%8.%9."/>
+      <w:lvlJc w:val="left"/>
+      <w:pPr>
+        <w:tabs>
+          <w:tab w:val="num" w:pos="0"/>
+        </w:tabs>
+        <w:ind w:left="6480" w:hanging="180"/>
+      </w:pPr>
+    </w:lvl>
+  </w:abstractNum>
+  <w:abstractNum w:abstractNumId="6" w15:restartNumberingAfterBreak="0">
     <w:nsid w:val="13374D37"/>
     <w:multiLevelType w:val="multilevel"/>
     <w:tmpl w:val="00000004"/>
@@ -1022,7 +1918,7 @@
       </w:pPr>
     </w:lvl>
   </w:abstractNum>
-  <w:abstractNum w:abstractNumId="5" w15:restartNumberingAfterBreak="0">
+  <w:abstractNum w:abstractNumId="7" w15:restartNumberingAfterBreak="0">
     <w:nsid w:val="25B67BFC"/>
     <w:multiLevelType w:val="hybridMultilevel"/>
     <w:tmpl w:val="A2EA834C"/>
@@ -1108,7 +2004,7 @@
       </w:pPr>
     </w:lvl>
   </w:abstractNum>
-  <w:abstractNum w:abstractNumId="6" w15:restartNumberingAfterBreak="0">
+  <w:abstractNum w:abstractNumId="8" w15:restartNumberingAfterBreak="0">
     <w:nsid w:val="28DE76DB"/>
     <w:multiLevelType w:val="multilevel"/>
     <w:tmpl w:val="00000004"/>
@@ -1221,7 +2117,7 @@
       </w:pPr>
     </w:lvl>
   </w:abstractNum>
-  <w:abstractNum w:abstractNumId="7" w15:restartNumberingAfterBreak="0">
+  <w:abstractNum w:abstractNumId="9" w15:restartNumberingAfterBreak="0">
     <w:nsid w:val="29DA4873"/>
     <w:multiLevelType w:val="multilevel"/>
     <w:tmpl w:val="00000004"/>
@@ -1334,7 +2230,7 @@
       </w:pPr>
     </w:lvl>
   </w:abstractNum>
-  <w:abstractNum w:abstractNumId="8" w15:restartNumberingAfterBreak="0">
+  <w:abstractNum w:abstractNumId="10" w15:restartNumberingAfterBreak="0">
     <w:nsid w:val="2EED6650"/>
     <w:multiLevelType w:val="hybridMultilevel"/>
     <w:tmpl w:val="98406590"/>
@@ -1420,7 +2316,7 @@
       </w:pPr>
     </w:lvl>
   </w:abstractNum>
-  <w:abstractNum w:abstractNumId="9" w15:restartNumberingAfterBreak="0">
+  <w:abstractNum w:abstractNumId="11" w15:restartNumberingAfterBreak="0">
     <w:nsid w:val="30404074"/>
     <w:multiLevelType w:val="hybridMultilevel"/>
     <w:tmpl w:val="E0C46698"/>
@@ -1506,7 +2402,7 @@
       </w:pPr>
     </w:lvl>
   </w:abstractNum>
-  <w:abstractNum w:abstractNumId="10" w15:restartNumberingAfterBreak="0">
+  <w:abstractNum w:abstractNumId="12" w15:restartNumberingAfterBreak="0">
     <w:nsid w:val="39D30A71"/>
     <w:multiLevelType w:val="hybridMultilevel"/>
     <w:tmpl w:val="7F04319C"/>
@@ -1592,7 +2488,7 @@
       </w:pPr>
     </w:lvl>
   </w:abstractNum>
-  <w:abstractNum w:abstractNumId="11" w15:restartNumberingAfterBreak="0">
+  <w:abstractNum w:abstractNumId="13" w15:restartNumberingAfterBreak="0">
     <w:nsid w:val="3C1B20BC"/>
     <w:multiLevelType w:val="multilevel"/>
     <w:tmpl w:val="00000004"/>
@@ -1705,7 +2601,7 @@
       </w:pPr>
     </w:lvl>
   </w:abstractNum>
-  <w:abstractNum w:abstractNumId="12" w15:restartNumberingAfterBreak="0">
+  <w:abstractNum w:abstractNumId="14" w15:restartNumberingAfterBreak="0">
     <w:nsid w:val="417B4CE0"/>
     <w:multiLevelType w:val="hybridMultilevel"/>
     <w:tmpl w:val="CB4EF958"/>
@@ -1791,7 +2687,7 @@
       </w:pPr>
     </w:lvl>
   </w:abstractNum>
-  <w:abstractNum w:abstractNumId="13" w15:restartNumberingAfterBreak="0">
+  <w:abstractNum w:abstractNumId="15" w15:restartNumberingAfterBreak="0">
     <w:nsid w:val="429C0BF7"/>
     <w:multiLevelType w:val="hybridMultilevel"/>
     <w:tmpl w:val="6EF87DA2"/>
@@ -1877,7 +2773,7 @@
       </w:pPr>
     </w:lvl>
   </w:abstractNum>
-  <w:abstractNum w:abstractNumId="14" w15:restartNumberingAfterBreak="0">
+  <w:abstractNum w:abstractNumId="16" w15:restartNumberingAfterBreak="0">
     <w:nsid w:val="47346C17"/>
     <w:multiLevelType w:val="multilevel"/>
     <w:tmpl w:val="00000004"/>
@@ -1990,7 +2886,7 @@
       </w:pPr>
     </w:lvl>
   </w:abstractNum>
-  <w:abstractNum w:abstractNumId="15" w15:restartNumberingAfterBreak="0">
+  <w:abstractNum w:abstractNumId="17" w15:restartNumberingAfterBreak="0">
     <w:nsid w:val="4B663C7F"/>
     <w:multiLevelType w:val="multilevel"/>
     <w:tmpl w:val="00000004"/>
@@ -2103,7 +2999,7 @@
       </w:pPr>
     </w:lvl>
   </w:abstractNum>
-  <w:abstractNum w:abstractNumId="16" w15:restartNumberingAfterBreak="0">
+  <w:abstractNum w:abstractNumId="18" w15:restartNumberingAfterBreak="0">
     <w:nsid w:val="4CCA1C74"/>
     <w:multiLevelType w:val="multilevel"/>
     <w:tmpl w:val="00000004"/>
@@ -2216,7 +3112,7 @@
       </w:pPr>
     </w:lvl>
   </w:abstractNum>
-  <w:abstractNum w:abstractNumId="17" w15:restartNumberingAfterBreak="0">
+  <w:abstractNum w:abstractNumId="19" w15:restartNumberingAfterBreak="0">
     <w:nsid w:val="4F2A5736"/>
     <w:multiLevelType w:val="multilevel"/>
     <w:tmpl w:val="00000004"/>
@@ -2329,7 +3225,7 @@
       </w:pPr>
     </w:lvl>
   </w:abstractNum>
-  <w:abstractNum w:abstractNumId="18" w15:restartNumberingAfterBreak="0">
+  <w:abstractNum w:abstractNumId="20" w15:restartNumberingAfterBreak="0">
     <w:nsid w:val="4FDF64DA"/>
     <w:multiLevelType w:val="multilevel"/>
     <w:tmpl w:val="00000004"/>
@@ -2442,7 +3338,7 @@
       </w:pPr>
     </w:lvl>
   </w:abstractNum>
-  <w:abstractNum w:abstractNumId="19" w15:restartNumberingAfterBreak="0">
+  <w:abstractNum w:abstractNumId="21" w15:restartNumberingAfterBreak="0">
     <w:nsid w:val="52CA4D3C"/>
     <w:multiLevelType w:val="hybridMultilevel"/>
     <w:tmpl w:val="BDB6A788"/>
@@ -2528,7 +3424,7 @@
       </w:pPr>
     </w:lvl>
   </w:abstractNum>
-  <w:abstractNum w:abstractNumId="20" w15:restartNumberingAfterBreak="0">
+  <w:abstractNum w:abstractNumId="22" w15:restartNumberingAfterBreak="0">
     <w:nsid w:val="5741246C"/>
     <w:multiLevelType w:val="hybridMultilevel"/>
     <w:tmpl w:val="1AC8EBDC"/>
@@ -2614,7 +3510,7 @@
       </w:pPr>
     </w:lvl>
   </w:abstractNum>
-  <w:abstractNum w:abstractNumId="21" w15:restartNumberingAfterBreak="0">
+  <w:abstractNum w:abstractNumId="23" w15:restartNumberingAfterBreak="0">
     <w:nsid w:val="57E53CBB"/>
     <w:multiLevelType w:val="hybridMultilevel"/>
     <w:tmpl w:val="058E84A6"/>
@@ -2700,7 +3596,7 @@
       </w:pPr>
     </w:lvl>
   </w:abstractNum>
-  <w:abstractNum w:abstractNumId="22" w15:restartNumberingAfterBreak="0">
+  <w:abstractNum w:abstractNumId="24" w15:restartNumberingAfterBreak="0">
     <w:nsid w:val="58377CB3"/>
     <w:multiLevelType w:val="multilevel"/>
     <w:tmpl w:val="00000004"/>
@@ -2813,7 +3709,7 @@
       </w:pPr>
     </w:lvl>
   </w:abstractNum>
-  <w:abstractNum w:abstractNumId="23" w15:restartNumberingAfterBreak="0">
+  <w:abstractNum w:abstractNumId="25" w15:restartNumberingAfterBreak="0">
     <w:nsid w:val="5FF87DFE"/>
     <w:multiLevelType w:val="hybridMultilevel"/>
     <w:tmpl w:val="BBFAF838"/>
@@ -2899,7 +3795,7 @@
       </w:pPr>
     </w:lvl>
   </w:abstractNum>
-  <w:abstractNum w:abstractNumId="24" w15:restartNumberingAfterBreak="0">
+  <w:abstractNum w:abstractNumId="26" w15:restartNumberingAfterBreak="0">
     <w:nsid w:val="61E01215"/>
     <w:multiLevelType w:val="hybridMultilevel"/>
     <w:tmpl w:val="BDB6A788"/>
@@ -2985,7 +3881,7 @@
       </w:pPr>
     </w:lvl>
   </w:abstractNum>
-  <w:abstractNum w:abstractNumId="25" w15:restartNumberingAfterBreak="0">
+  <w:abstractNum w:abstractNumId="27" w15:restartNumberingAfterBreak="0">
     <w:nsid w:val="6430632F"/>
     <w:multiLevelType w:val="hybridMultilevel"/>
     <w:tmpl w:val="C074A11A"/>
@@ -3071,7 +3967,7 @@
       </w:pPr>
     </w:lvl>
   </w:abstractNum>
-  <w:abstractNum w:abstractNumId="26" w15:restartNumberingAfterBreak="0">
+  <w:abstractNum w:abstractNumId="28" w15:restartNumberingAfterBreak="0">
     <w:nsid w:val="66AA6757"/>
     <w:multiLevelType w:val="multilevel"/>
     <w:tmpl w:val="00000004"/>
@@ -3184,7 +4080,7 @@
       </w:pPr>
     </w:lvl>
   </w:abstractNum>
-  <w:abstractNum w:abstractNumId="27" w15:restartNumberingAfterBreak="0">
+  <w:abstractNum w:abstractNumId="29" w15:restartNumberingAfterBreak="0">
     <w:nsid w:val="6829318C"/>
     <w:multiLevelType w:val="multilevel"/>
     <w:tmpl w:val="00000004"/>
@@ -3297,7 +4193,7 @@
       </w:pPr>
     </w:lvl>
   </w:abstractNum>
-  <w:abstractNum w:abstractNumId="28" w15:restartNumberingAfterBreak="0">
+  <w:abstractNum w:abstractNumId="30" w15:restartNumberingAfterBreak="0">
     <w:nsid w:val="6B915749"/>
     <w:multiLevelType w:val="multilevel"/>
     <w:tmpl w:val="9F02C11C"/>
@@ -3414,7 +4310,7 @@
       </w:pPr>
     </w:lvl>
   </w:abstractNum>
-  <w:abstractNum w:abstractNumId="29" w15:restartNumberingAfterBreak="0">
+  <w:abstractNum w:abstractNumId="31" w15:restartNumberingAfterBreak="0">
     <w:nsid w:val="6FAE3CE8"/>
     <w:multiLevelType w:val="multilevel"/>
     <w:tmpl w:val="00000004"/>
@@ -3527,7 +4423,7 @@
       </w:pPr>
     </w:lvl>
   </w:abstractNum>
-  <w:abstractNum w:abstractNumId="30" w15:restartNumberingAfterBreak="0">
+  <w:abstractNum w:abstractNumId="32" w15:restartNumberingAfterBreak="0">
     <w:nsid w:val="7A1E3044"/>
     <w:multiLevelType w:val="multilevel"/>
     <w:tmpl w:val="00000004"/>
@@ -3640,7 +4536,7 @@
       </w:pPr>
     </w:lvl>
   </w:abstractNum>
-  <w:abstractNum w:abstractNumId="31" w15:restartNumberingAfterBreak="0">
+  <w:abstractNum w:abstractNumId="33" w15:restartNumberingAfterBreak="0">
     <w:nsid w:val="7AF9781E"/>
     <w:multiLevelType w:val="hybridMultilevel"/>
     <w:tmpl w:val="B1708804"/>
@@ -3726,7 +4622,7 @@
       </w:pPr>
     </w:lvl>
   </w:abstractNum>
-  <w:abstractNum w:abstractNumId="32" w15:restartNumberingAfterBreak="0">
+  <w:abstractNum w:abstractNumId="34" w15:restartNumberingAfterBreak="0">
     <w:nsid w:val="7C285234"/>
     <w:multiLevelType w:val="hybridMultilevel"/>
     <w:tmpl w:val="BA5A9414"/>
@@ -3812,7 +4708,7 @@
       </w:pPr>
     </w:lvl>
   </w:abstractNum>
-  <w:abstractNum w:abstractNumId="33" w15:restartNumberingAfterBreak="0">
+  <w:abstractNum w:abstractNumId="35" w15:restartNumberingAfterBreak="0">
     <w:nsid w:val="7E22235E"/>
     <w:multiLevelType w:val="hybridMultilevel"/>
     <w:tmpl w:val="BC9C477C"/>
@@ -3902,73 +4798,73 @@
     <w:abstractNumId w:val="0"/>
   </w:num>
   <w:num w:numId="2">
+    <w:abstractNumId w:val="16"/>
+  </w:num>
+  <w:num w:numId="3">
+    <w:abstractNumId w:val="35"/>
+  </w:num>
+  <w:num w:numId="4">
+    <w:abstractNumId w:val="11"/>
+  </w:num>
+  <w:num w:numId="5">
+    <w:abstractNumId w:val="25"/>
+  </w:num>
+  <w:num w:numId="6">
+    <w:abstractNumId w:val="26"/>
+  </w:num>
+  <w:num w:numId="7">
+    <w:abstractNumId w:val="34"/>
+  </w:num>
+  <w:num w:numId="8">
+    <w:abstractNumId w:val="21"/>
+  </w:num>
+  <w:num w:numId="9">
+    <w:abstractNumId w:val="17"/>
+  </w:num>
+  <w:num w:numId="10">
+    <w:abstractNumId w:val="30"/>
+  </w:num>
+  <w:num w:numId="11">
+    <w:abstractNumId w:val="23"/>
+  </w:num>
+  <w:num w:numId="12">
+    <w:abstractNumId w:val="3"/>
+  </w:num>
+  <w:num w:numId="13">
+    <w:abstractNumId w:val="28"/>
+  </w:num>
+  <w:num w:numId="14">
+    <w:abstractNumId w:val="32"/>
+  </w:num>
+  <w:num w:numId="15">
     <w:abstractNumId w:val="14"/>
   </w:num>
-  <w:num w:numId="3">
+  <w:num w:numId="16">
     <w:abstractNumId w:val="33"/>
   </w:num>
-  <w:num w:numId="4">
+  <w:num w:numId="17">
+    <w:abstractNumId w:val="12"/>
+  </w:num>
+  <w:num w:numId="18">
+    <w:abstractNumId w:val="19"/>
+  </w:num>
+  <w:num w:numId="19">
+    <w:abstractNumId w:val="20"/>
+  </w:num>
+  <w:num w:numId="20">
     <w:abstractNumId w:val="9"/>
   </w:num>
-  <w:num w:numId="5">
-    <w:abstractNumId w:val="23"/>
+  <w:num w:numId="21">
+    <w:abstractNumId w:val="6"/>
   </w:num>
-  <w:num w:numId="6">
+  <w:num w:numId="22">
     <w:abstractNumId w:val="24"/>
   </w:num>
-  <w:num w:numId="7">
-    <w:abstractNumId w:val="32"/>
-  </w:num>
-  <w:num w:numId="8">
-    <w:abstractNumId w:val="19"/>
-  </w:num>
-  <w:num w:numId="9">
-    <w:abstractNumId w:val="15"/>
-  </w:num>
-  <w:num w:numId="10">
-    <w:abstractNumId w:val="28"/>
-  </w:num>
-  <w:num w:numId="11">
-    <w:abstractNumId w:val="21"/>
-  </w:num>
-  <w:num w:numId="12">
-    <w:abstractNumId w:val="2"/>
-  </w:num>
-  <w:num w:numId="13">
-    <w:abstractNumId w:val="26"/>
-  </w:num>
-  <w:num w:numId="14">
-    <w:abstractNumId w:val="30"/>
-  </w:num>
-  <w:num w:numId="15">
-    <w:abstractNumId w:val="12"/>
-  </w:num>
-  <w:num w:numId="16">
-    <w:abstractNumId w:val="31"/>
-  </w:num>
-  <w:num w:numId="17">
-    <w:abstractNumId w:val="10"/>
-  </w:num>
-  <w:num w:numId="18">
-    <w:abstractNumId w:val="17"/>
-  </w:num>
-  <w:num w:numId="19">
-    <w:abstractNumId w:val="18"/>
-  </w:num>
-  <w:num w:numId="20">
-    <w:abstractNumId w:val="7"/>
-  </w:num>
-  <w:num w:numId="21">
-    <w:abstractNumId w:val="4"/>
-  </w:num>
-  <w:num w:numId="22">
+  <w:num w:numId="23">
     <w:abstractNumId w:val="22"/>
   </w:num>
-  <w:num w:numId="23">
-    <w:abstractNumId w:val="20"/>
-  </w:num>
   <w:num w:numId="24">
-    <w:abstractNumId w:val="25"/>
+    <w:abstractNumId w:val="27"/>
   </w:num>
   <w:num w:numId="25">
     <w:abstractNumId w:val="0"/>
@@ -4001,7 +4897,7 @@
     </w:lvlOverride>
   </w:num>
   <w:num w:numId="26">
-    <w:abstractNumId w:val="15"/>
+    <w:abstractNumId w:val="17"/>
     <w:lvlOverride w:ilvl="0">
       <w:startOverride w:val="1"/>
     </w:lvlOverride>
@@ -4031,31 +4927,31 @@
     </w:lvlOverride>
   </w:num>
   <w:num w:numId="27">
-    <w:abstractNumId w:val="29"/>
+    <w:abstractNumId w:val="31"/>
   </w:num>
   <w:num w:numId="28">
-    <w:abstractNumId w:val="13"/>
+    <w:abstractNumId w:val="15"/>
   </w:num>
   <w:num w:numId="29">
-    <w:abstractNumId w:val="8"/>
+    <w:abstractNumId w:val="10"/>
   </w:num>
   <w:num w:numId="30">
-    <w:abstractNumId w:val="3"/>
+    <w:abstractNumId w:val="4"/>
   </w:num>
   <w:num w:numId="31">
     <w:abstractNumId w:val="1"/>
   </w:num>
   <w:num w:numId="32">
-    <w:abstractNumId w:val="27"/>
+    <w:abstractNumId w:val="29"/>
   </w:num>
   <w:num w:numId="33">
-    <w:abstractNumId w:val="16"/>
+    <w:abstractNumId w:val="18"/>
   </w:num>
   <w:num w:numId="34">
-    <w:abstractNumId w:val="5"/>
+    <w:abstractNumId w:val="7"/>
   </w:num>
   <w:num w:numId="35">
-    <w:abstractNumId w:val="27"/>
+    <w:abstractNumId w:val="29"/>
     <w:lvlOverride w:ilvl="0">
       <w:startOverride w:val="1"/>
     </w:lvlOverride>
@@ -4085,10 +4981,16 @@
     </w:lvlOverride>
   </w:num>
   <w:num w:numId="36">
-    <w:abstractNumId w:val="6"/>
+    <w:abstractNumId w:val="8"/>
   </w:num>
   <w:num w:numId="37">
-    <w:abstractNumId w:val="11"/>
+    <w:abstractNumId w:val="13"/>
+  </w:num>
+  <w:num w:numId="38">
+    <w:abstractNumId w:val="5"/>
+  </w:num>
+  <w:num w:numId="39">
+    <w:abstractNumId w:val="2"/>
   </w:num>
 </w:numbering>
 </file>

</xml_diff>